<commit_message>
Falta filtro en ventas
</commit_message>
<xml_diff>
--- a/Archivos escritos/ESTRUCTURA DE COSTOS Y RECURSOS CLAVE.docx
+++ b/Archivos escritos/ESTRUCTURA DE COSTOS Y RECURSOS CLAVE.docx
@@ -396,13 +396,7 @@
         <w:rPr>
           <w:lang w:val="es-ES"/>
         </w:rPr>
-        <w:t>esarrollo y soporte (personal capacitado y tiempo de programación).</w:t>
-      </w:r>
-      <w:r>
-        <w:rPr>
-          <w:lang w:val="es-ES"/>
-        </w:rPr>
-        <w:t xml:space="preserve"> </w:t>
+        <w:t xml:space="preserve">esarrollo y soporte (personal capacitado y tiempo de programación). </w:t>
       </w:r>
     </w:p>
     <w:p>
@@ -875,6 +869,15 @@
         </w:rPr>
         <w:t>Gestión de bases de datos e integraciones con sistemas externos.</w:t>
       </w:r>
+    </w:p>
+    <w:p>
+      <w:pPr>
+        <w:pStyle w:val="Prrafodelista"/>
+        <w:ind w:left="1440"/>
+        <w:rPr>
+          <w:lang w:val="es-ES"/>
+        </w:rPr>
+      </w:pPr>
     </w:p>
     <w:p>
       <w:pPr>

</xml_diff>